<commit_message>
Nguyễn Việt Hưng_B25DTCN177_Nhập môn CNTT_Session 2_BTVN01
</commit_message>
<xml_diff>
--- a/Bài 1 ss2.docx
+++ b/Bài 1 ss2.docx
@@ -315,7 +315,24 @@
           <w:sz w:val="28"/>
           <w:szCs w:val="28"/>
         </w:rPr>
-        <w:t>→15 của hệ thập phân chuyển sang hệ nhị phân = 1111</w:t>
+        <w:t xml:space="preserve">→15 của hệ thập phân chuyển sang hệ nhị phân = </w:t>
+      </w:r>
+      <w:r>
+        <w:rPr>
+          <w:rFonts w:ascii="Times New Roman" w:hAnsi="Times New Roman" w:cs="Times New Roman"/>
+          <w:sz w:val="28"/>
+          <w:szCs w:val="28"/>
+        </w:rPr>
+        <w:t>1111</w:t>
+      </w:r>
+      <w:r>
+        <w:rPr>
+          <w:rFonts w:ascii="Times New Roman" w:hAnsi="Times New Roman" w:cs="Times New Roman"/>
+          <w:sz w:val="28"/>
+          <w:szCs w:val="28"/>
+          <w:vertAlign w:val="subscript"/>
+        </w:rPr>
+        <w:t>2</w:t>
       </w:r>
     </w:p>
     <w:p>
@@ -419,6 +436,15 @@
         </w:rPr>
         <w:t>→25 của hệ thập phân chuyển sang hệ nhị phân = 11001</w:t>
       </w:r>
+      <w:r>
+        <w:rPr>
+          <w:rFonts w:ascii="Times New Roman" w:hAnsi="Times New Roman" w:cs="Times New Roman"/>
+          <w:sz w:val="28"/>
+          <w:szCs w:val="28"/>
+          <w:vertAlign w:val="subscript"/>
+        </w:rPr>
+        <w:t>2</w:t>
+      </w:r>
     </w:p>
     <w:p>
       <w:pPr>
@@ -536,16 +562,19 @@
           <w:sz w:val="28"/>
           <w:szCs w:val="28"/>
         </w:rPr>
-        <w:t>→</w:t>
-      </w:r>
-      <w:r>
-        <w:rPr>
-          <w:rFonts w:ascii="Times New Roman" w:hAnsi="Times New Roman" w:cs="Times New Roman"/>
-          <w:sz w:val="28"/>
-          <w:szCs w:val="28"/>
-        </w:rPr>
-        <w:t>56 của hệ thập phân chuyển sang hệ nhị phân = 111000</w:t>
-      </w:r>
+        <w:t>→56 của hệ thập phân chuyển sang hệ nhị phân = 111000</w:t>
+      </w:r>
+      <w:bookmarkStart w:id="0" w:name="_GoBack"/>
+      <w:r>
+        <w:rPr>
+          <w:rFonts w:ascii="Times New Roman" w:hAnsi="Times New Roman" w:cs="Times New Roman"/>
+          <w:sz w:val="28"/>
+          <w:szCs w:val="28"/>
+          <w:vertAlign w:val="subscript"/>
+        </w:rPr>
+        <w:t>2</w:t>
+      </w:r>
+      <w:bookmarkEnd w:id="0"/>
     </w:p>
     <w:p>
       <w:pPr>
@@ -681,15 +710,16 @@
           <w:sz w:val="28"/>
           <w:szCs w:val="28"/>
         </w:rPr>
-        <w:t>→</w:t>
-      </w:r>
-      <w:r>
-        <w:rPr>
-          <w:rFonts w:ascii="Times New Roman" w:hAnsi="Times New Roman" w:cs="Times New Roman"/>
-          <w:sz w:val="28"/>
-          <w:szCs w:val="28"/>
-        </w:rPr>
-        <w:t>99 của hệ thập phân chuyển sang hệ nhị phân = 1100011</w:t>
+        <w:t>→99 của hệ thập phân chuyển sang hệ nhị phân = 1100011</w:t>
+      </w:r>
+      <w:r>
+        <w:rPr>
+          <w:rFonts w:ascii="Times New Roman" w:hAnsi="Times New Roman" w:cs="Times New Roman"/>
+          <w:sz w:val="28"/>
+          <w:szCs w:val="28"/>
+          <w:vertAlign w:val="subscript"/>
+        </w:rPr>
+        <w:t>2</w:t>
       </w:r>
     </w:p>
     <w:p>
@@ -901,26 +931,17 @@
           <w:sz w:val="28"/>
           <w:szCs w:val="28"/>
         </w:rPr>
-        <w:t>→</w:t>
-      </w:r>
-      <w:r>
-        <w:rPr>
-          <w:rFonts w:ascii="Times New Roman" w:hAnsi="Times New Roman" w:cs="Times New Roman"/>
-          <w:sz w:val="28"/>
-          <w:szCs w:val="28"/>
-        </w:rPr>
-        <w:t xml:space="preserve">1024 của hệ thập phân chuyển sang hệ nhị phân = </w:t>
-      </w:r>
-      <w:bookmarkStart w:id="0" w:name="_GoBack"/>
-      <w:r>
-        <w:rPr>
-          <w:rFonts w:ascii="Times New Roman" w:hAnsi="Times New Roman" w:cs="Times New Roman"/>
-          <w:sz w:val="28"/>
-          <w:szCs w:val="28"/>
-        </w:rPr>
-        <w:t>10000000000</w:t>
-      </w:r>
-      <w:bookmarkEnd w:id="0"/>
+        <w:t>→1024 của hệ thập phân chuyển sang hệ nhị phân = 10000000000</w:t>
+      </w:r>
+      <w:r>
+        <w:rPr>
+          <w:rFonts w:ascii="Times New Roman" w:hAnsi="Times New Roman" w:cs="Times New Roman"/>
+          <w:sz w:val="28"/>
+          <w:szCs w:val="28"/>
+          <w:vertAlign w:val="subscript"/>
+        </w:rPr>
+        <w:t>2</w:t>
+      </w:r>
     </w:p>
     <w:p>
       <w:pPr>

</xml_diff>